<commit_message>
ADP_V3: Ajuste del alcance para registro de pagos de citas
</commit_message>
<xml_diff>
--- a/documentacion/Alcance del Proyecto/7386_AlcanceDelProyecto.docx
+++ b/documentacion/Alcance del Proyecto/7386_AlcanceDelProyecto.docx
@@ -457,7 +457,7 @@
           <w:szCs w:val="32"/>
           <w:lang w:val="es-ES"/>
         </w:rPr>
-        <w:t>30</w:t>
+        <w:t>21</w:t>
       </w:r>
       <w:r>
         <w:rPr>
@@ -623,7 +623,7 @@
         <w:jc w:val="both"/>
       </w:pPr>
       <w:r>
-        <w:t>Visualizar la disponibilidad y agenda de los odontólogos en tiempo real.</w:t>
+        <w:t>Atender y registrar las observaciones clínicas de las citas.</w:t>
       </w:r>
     </w:p>
     <w:p>
@@ -636,7 +636,7 @@
         <w:jc w:val="both"/>
       </w:pPr>
       <w:r>
-        <w:t>Automatizar el envío de recordatorios de citas para reducir el ausentismo.</w:t>
+        <w:t>Registrar el pago de las citas atendidas.</w:t>
       </w:r>
     </w:p>
     <w:p>
@@ -649,7 +649,39 @@
         <w:jc w:val="both"/>
       </w:pPr>
       <w:r>
-        <w:t>Generar reportes básicos de atención y estadísticas que respalden la toma de decisiones en el consultorio.</w:t>
+        <w:t>Visualizar la disponibilidad y agenda de los odontólogos en tiempo real.</w:t>
+      </w:r>
+    </w:p>
+    <w:p>
+      <w:pPr>
+        <w:pStyle w:val="Prrafodelista"/>
+        <w:numPr>
+          <w:ilvl w:val="0"/>
+          <w:numId w:val="2"/>
+        </w:numPr>
+        <w:jc w:val="both"/>
+      </w:pPr>
+      <w:r>
+        <w:t>Automatizar el envío de recordatorios de citas para reducir el ausentismo.</w:t>
+      </w:r>
+    </w:p>
+    <w:p>
+      <w:pPr>
+        <w:pStyle w:val="Prrafodelista"/>
+        <w:numPr>
+          <w:ilvl w:val="0"/>
+          <w:numId w:val="2"/>
+        </w:numPr>
+        <w:jc w:val="both"/>
+      </w:pPr>
+      <w:r>
+        <w:t xml:space="preserve">Generar reportes básicos </w:t>
+      </w:r>
+      <w:r>
+        <w:t xml:space="preserve">con </w:t>
+      </w:r>
+      <w:r>
+        <w:t>estadísticas que respalden la toma de decisiones en el consultorio.</w:t>
       </w:r>
     </w:p>
     <w:p>
@@ -808,6 +840,7 @@
         <w:jc w:val="both"/>
       </w:pPr>
       <w:r>
+        <w:lastRenderedPageBreak/>
         <w:t>Levantamiento de información sobre cómo se gestionan actualmente las citas en Bella Dent.</w:t>
       </w:r>
     </w:p>
@@ -821,7 +854,6 @@
         <w:jc w:val="both"/>
       </w:pPr>
       <w:r>
-        <w:lastRenderedPageBreak/>
         <w:t>Identificación de las principales limitaciones del sistema manual.</w:t>
       </w:r>
     </w:p>
@@ -877,7 +909,13 @@
         <w:jc w:val="both"/>
       </w:pPr>
       <w:r>
-        <w:t>Desarrollo del módulo de gestión de citas, que permita crear, reprogramar, confirmar y cancelar turnos.</w:t>
+        <w:t>Desarrollo del módulo de gestión de citas, que permita crear, reprogramar, confirmar y cancelar turnos</w:t>
+      </w:r>
+      <w:r>
+        <w:t>, registrar la atención y pago</w:t>
+      </w:r>
+      <w:r>
+        <w:t>.</w:t>
       </w:r>
     </w:p>
     <w:p>
@@ -1463,6 +1501,7 @@
                 <w:sz w:val="18"/>
                 <w:szCs w:val="16"/>
               </w:rPr>
+              <w:lastRenderedPageBreak/>
               <w:t>Recursos humanos</w:t>
             </w:r>
           </w:p>
@@ -1529,7 +1568,6 @@
                 <w:sz w:val="18"/>
                 <w:szCs w:val="16"/>
               </w:rPr>
-              <w:lastRenderedPageBreak/>
               <w:t>Producción</w:t>
             </w:r>
           </w:p>
@@ -1674,7 +1712,7 @@
         <w:jc w:val="both"/>
       </w:pPr>
       <w:r>
-        <w:t>No gestiona facturación ni pagos electrónicos, ya que se centra exclusivamente en la administración de citas y seguimiento clínico.</w:t>
+        <w:t>No integra pasarela de pagos para cobros en línea, solo registra el pago abonado en el consultorio.</w:t>
       </w:r>
     </w:p>
     <w:p>
@@ -1713,7 +1751,13 @@
         <w:jc w:val="both"/>
       </w:pPr>
       <w:r>
-        <w:t>No reemplaza la valoración médica presencial, ya que el registro de fichas y antecedentes depende de la información ingresada por el odontólogo y el paciente.</w:t>
+        <w:t>No reemplaza la valoración médica presencial,</w:t>
+      </w:r>
+      <w:r>
+        <w:t xml:space="preserve"> </w:t>
+      </w:r>
+      <w:r>
+        <w:t>el registro de fichas y antecedentes depende de la información ingresada por el odontólogo y el paciente.</w:t>
       </w:r>
     </w:p>
     <w:p>
@@ -2138,6 +2182,7 @@
                 <w:lang w:eastAsia="es-419"/>
                 <w14:ligatures w14:val="none"/>
               </w:rPr>
+              <w:lastRenderedPageBreak/>
               <w:t>React + Vite + TypeScript</w:t>
             </w:r>
           </w:p>
@@ -2222,7 +2267,6 @@
                 <w:lang w:eastAsia="es-419"/>
                 <w14:ligatures w14:val="none"/>
               </w:rPr>
-              <w:lastRenderedPageBreak/>
               <w:t>PostgreSQL</w:t>
             </w:r>
           </w:p>

</xml_diff>